<commit_message>
Added two tests and updated test plans.
</commit_message>
<xml_diff>
--- a/testplans/Unit test plan.docx
+++ b/testplans/Unit test plan.docx
@@ -3,7 +3,15 @@
 <w:document xmlns:wpc="http://schemas.microsoft.com/office/word/2010/wordprocessingCanvas" xmlns:cx="http://schemas.microsoft.com/office/drawing/2014/chartex" xmlns:cx1="http://schemas.microsoft.com/office/drawing/2015/9/8/chartex" xmlns:cx2="http://schemas.microsoft.com/office/drawing/2015/10/21/chartex" xmlns:cx3="http://schemas.microsoft.com/office/drawing/2016/5/9/chartex" xmlns:cx4="http://schemas.microsoft.com/office/drawing/2016/5/10/chartex" xmlns:cx5="http://schemas.microsoft.com/office/drawing/2016/5/11/chartex" xmlns:cx6="http://schemas.microsoft.com/office/drawing/2016/5/12/chartex" xmlns:cx7="http://schemas.microsoft.com/office/drawing/2016/5/13/chartex" xmlns:cx8="http://schemas.microsoft.com/office/drawing/2016/5/14/chartex" xmlns:mc="http://schemas.openxmlformats.org/markup-compatibility/2006" xmlns:aink="http://schemas.microsoft.com/office/drawing/2016/ink" xmlns:am3d="http://schemas.microsoft.com/office/drawing/2017/model3d" xmlns:o="urn:schemas-microsoft-com:office:office" xmlns:oel="http://schemas.microsoft.com/office/2019/extlst" xmlns:r="http://schemas.openxmlformats.org/officeDocument/2006/relationships" xmlns:m="http://schemas.openxmlformats.org/officeDocument/2006/math" xmlns:v="urn:schemas-microsoft-com:vml" xmlns:wp14="http://schemas.microsoft.com/office/word/2010/wordprocessingDrawing" xmlns:wp="http://schemas.openxmlformats.org/drawingml/2006/wordprocessingDrawing" xmlns:w10="urn:schemas-microsoft-com:office:word" xmlns:w="http://schemas.openxmlformats.org/wordprocessingml/2006/main" xmlns:w14="http://schemas.microsoft.com/office/word/2010/wordml" xmlns:w15="http://schemas.microsoft.com/office/word/2012/wordml" xmlns:w16cex="http://schemas.microsoft.com/office/word/2018/wordml/cex" xmlns:w16cid="http://schemas.microsoft.com/office/word/2016/wordml/cid" xmlns:w16="http://schemas.microsoft.com/office/word/2018/wordml" xmlns:w16sdtdh="http://schemas.microsoft.com/office/word/2020/wordml/sdtdatahash" xmlns:w16se="http://schemas.microsoft.com/office/word/2015/wordml/symex" xmlns:wpg="http://schemas.microsoft.com/office/word/2010/wordprocessingGroup" xmlns:wpi="http://schemas.microsoft.com/office/word/2010/wordprocessingInk" xmlns:wne="http://schemas.microsoft.com/office/word/2006/wordml" xmlns:wps="http://schemas.microsoft.com/office/word/2010/wordprocessingShape" mc:Ignorable="w14 w15 w16se w16cid w16 w16cex w16sdtdh wp14">
   <w:body>
     <w:p>
+      <w:pPr>
+        <w:rPr>
+          <w:lang w:val="en-US"/>
+        </w:rPr>
+      </w:pPr>
       <w:r>
+        <w:rPr>
+          <w:lang w:val="en-US"/>
+        </w:rPr>
         <w:t>Project Sensors</w:t>
       </w:r>
     </w:p>
@@ -30,8 +38,16 @@
         <w:rPr>
           <w:lang w:val="en-US"/>
         </w:rPr>
-        <w:t>Module: sensors_main</w:t>
+        <w:t xml:space="preserve">Module: </w:t>
       </w:r>
+      <w:proofErr w:type="spellStart"/>
+      <w:r>
+        <w:rPr>
+          <w:lang w:val="en-US"/>
+        </w:rPr>
+        <w:t>sensors_main</w:t>
+      </w:r>
+      <w:proofErr w:type="spellEnd"/>
     </w:p>
     <w:tbl>
       <w:tblPr>
@@ -115,6 +131,7 @@
                 <w:szCs w:val="32"/>
               </w:rPr>
             </w:pPr>
+            <w:proofErr w:type="spellStart"/>
             <w:r>
               <w:rPr>
                 <w:b/>
@@ -124,6 +141,7 @@
               </w:rPr>
               <w:t>Description</w:t>
             </w:r>
+            <w:proofErr w:type="spellEnd"/>
           </w:p>
         </w:tc>
         <w:tc>
@@ -187,6 +205,7 @@
                 <w:szCs w:val="32"/>
               </w:rPr>
             </w:pPr>
+            <w:proofErr w:type="spellStart"/>
             <w:r>
               <w:rPr>
                 <w:b/>
@@ -194,35 +213,9 @@
                 <w:sz w:val="32"/>
                 <w:szCs w:val="32"/>
               </w:rPr>
-              <w:t>Precondition(s)</w:t>
-            </w:r>
-          </w:p>
-        </w:tc>
-        <w:tc>
-          <w:tcPr>
-            <w:tcW w:w="2763" w:type="dxa"/>
-            <w:tcBorders>
-              <w:top w:val="single" w:sz="8" w:space="0" w:color="FFFFFF"/>
-              <w:left w:val="single" w:sz="8" w:space="0" w:color="FFFFFF"/>
-              <w:bottom w:val="single" w:sz="24" w:space="0" w:color="FFFFFF"/>
-              <w:right w:val="single" w:sz="8" w:space="0" w:color="FFFFFF"/>
-            </w:tcBorders>
-            <w:shd w:val="clear" w:color="auto" w:fill="201751"/>
-            <w:tcMar>
-              <w:top w:w="72" w:type="dxa"/>
-              <w:left w:w="144" w:type="dxa"/>
-              <w:bottom w:w="72" w:type="dxa"/>
-              <w:right w:w="144" w:type="dxa"/>
-            </w:tcMar>
-            <w:hideMark/>
-          </w:tcPr>
-          <w:p>
-            <w:pPr>
-              <w:rPr>
-                <w:sz w:val="32"/>
-                <w:szCs w:val="32"/>
-              </w:rPr>
-            </w:pPr>
+              <w:t>Precondition</w:t>
+            </w:r>
+            <w:proofErr w:type="spellEnd"/>
             <w:r>
               <w:rPr>
                 <w:b/>
@@ -230,13 +223,13 @@
                 <w:sz w:val="32"/>
                 <w:szCs w:val="32"/>
               </w:rPr>
-              <w:t>Input(s)</w:t>
-            </w:r>
-          </w:p>
-        </w:tc>
-        <w:tc>
-          <w:tcPr>
-            <w:tcW w:w="3301" w:type="dxa"/>
+              <w:t>(s)</w:t>
+            </w:r>
+          </w:p>
+        </w:tc>
+        <w:tc>
+          <w:tcPr>
+            <w:tcW w:w="2763" w:type="dxa"/>
             <w:tcBorders>
               <w:top w:val="single" w:sz="8" w:space="0" w:color="FFFFFF"/>
               <w:left w:val="single" w:sz="8" w:space="0" w:color="FFFFFF"/>
@@ -266,16 +259,36 @@
                 <w:sz w:val="32"/>
                 <w:szCs w:val="32"/>
               </w:rPr>
-              <w:t>Expected outcome(s)</w:t>
-            </w:r>
-          </w:p>
-          <w:p>
-            <w:pPr>
-              <w:rPr>
-                <w:sz w:val="32"/>
-                <w:szCs w:val="32"/>
-              </w:rPr>
-            </w:pPr>
+              <w:t>Input(s)</w:t>
+            </w:r>
+          </w:p>
+        </w:tc>
+        <w:tc>
+          <w:tcPr>
+            <w:tcW w:w="3301" w:type="dxa"/>
+            <w:tcBorders>
+              <w:top w:val="single" w:sz="8" w:space="0" w:color="FFFFFF"/>
+              <w:left w:val="single" w:sz="8" w:space="0" w:color="FFFFFF"/>
+              <w:bottom w:val="single" w:sz="24" w:space="0" w:color="FFFFFF"/>
+              <w:right w:val="single" w:sz="8" w:space="0" w:color="FFFFFF"/>
+            </w:tcBorders>
+            <w:shd w:val="clear" w:color="auto" w:fill="201751"/>
+            <w:tcMar>
+              <w:top w:w="72" w:type="dxa"/>
+              <w:left w:w="144" w:type="dxa"/>
+              <w:bottom w:w="72" w:type="dxa"/>
+              <w:right w:w="144" w:type="dxa"/>
+            </w:tcMar>
+            <w:hideMark/>
+          </w:tcPr>
+          <w:p>
+            <w:pPr>
+              <w:rPr>
+                <w:sz w:val="32"/>
+                <w:szCs w:val="32"/>
+              </w:rPr>
+            </w:pPr>
+            <w:proofErr w:type="spellStart"/>
             <w:r>
               <w:rPr>
                 <w:b/>
@@ -283,7 +296,74 @@
                 <w:sz w:val="32"/>
                 <w:szCs w:val="32"/>
               </w:rPr>
-              <w:t>(postcondition)</w:t>
+              <w:t>Expected</w:t>
+            </w:r>
+            <w:proofErr w:type="spellEnd"/>
+            <w:r>
+              <w:rPr>
+                <w:b/>
+                <w:bCs/>
+                <w:sz w:val="32"/>
+                <w:szCs w:val="32"/>
+              </w:rPr>
+              <w:t xml:space="preserve"> </w:t>
+            </w:r>
+            <w:proofErr w:type="spellStart"/>
+            <w:r>
+              <w:rPr>
+                <w:b/>
+                <w:bCs/>
+                <w:sz w:val="32"/>
+                <w:szCs w:val="32"/>
+              </w:rPr>
+              <w:t>outcome</w:t>
+            </w:r>
+            <w:proofErr w:type="spellEnd"/>
+            <w:r>
+              <w:rPr>
+                <w:b/>
+                <w:bCs/>
+                <w:sz w:val="32"/>
+                <w:szCs w:val="32"/>
+              </w:rPr>
+              <w:t>(s)</w:t>
+            </w:r>
+          </w:p>
+          <w:p>
+            <w:pPr>
+              <w:rPr>
+                <w:sz w:val="32"/>
+                <w:szCs w:val="32"/>
+              </w:rPr>
+            </w:pPr>
+            <w:r>
+              <w:rPr>
+                <w:b/>
+                <w:bCs/>
+                <w:sz w:val="32"/>
+                <w:szCs w:val="32"/>
+              </w:rPr>
+              <w:t>(</w:t>
+            </w:r>
+            <w:proofErr w:type="spellStart"/>
+            <w:r>
+              <w:rPr>
+                <w:b/>
+                <w:bCs/>
+                <w:sz w:val="32"/>
+                <w:szCs w:val="32"/>
+              </w:rPr>
+              <w:t>postcondition</w:t>
+            </w:r>
+            <w:proofErr w:type="spellEnd"/>
+            <w:r>
+              <w:rPr>
+                <w:b/>
+                <w:bCs/>
+                <w:sz w:val="32"/>
+                <w:szCs w:val="32"/>
+              </w:rPr>
+              <w:t>)</w:t>
             </w:r>
           </w:p>
         </w:tc>
@@ -351,13 +431,31 @@
                 <w:szCs w:val="32"/>
               </w:rPr>
             </w:pPr>
-            <w:r>
-              <w:rPr>
-                <w:sz w:val="32"/>
-                <w:szCs w:val="32"/>
-              </w:rPr>
-              <w:t>Correct limits</w:t>
-            </w:r>
+            <w:proofErr w:type="spellStart"/>
+            <w:r>
+              <w:rPr>
+                <w:sz w:val="32"/>
+                <w:szCs w:val="32"/>
+              </w:rPr>
+              <w:t>Correct</w:t>
+            </w:r>
+            <w:proofErr w:type="spellEnd"/>
+            <w:r>
+              <w:rPr>
+                <w:sz w:val="32"/>
+                <w:szCs w:val="32"/>
+              </w:rPr>
+              <w:t xml:space="preserve"> </w:t>
+            </w:r>
+            <w:proofErr w:type="spellStart"/>
+            <w:r>
+              <w:rPr>
+                <w:sz w:val="32"/>
+                <w:szCs w:val="32"/>
+              </w:rPr>
+              <w:t>limits</w:t>
+            </w:r>
+            <w:proofErr w:type="spellEnd"/>
           </w:p>
         </w:tc>
         <w:tc>
@@ -385,13 +483,23 @@
                 <w:szCs w:val="32"/>
               </w:rPr>
             </w:pPr>
-            <w:r>
-              <w:rPr>
-                <w:sz w:val="32"/>
-                <w:szCs w:val="32"/>
-              </w:rPr>
-              <w:t xml:space="preserve">Function </w:t>
-            </w:r>
+            <w:proofErr w:type="spellStart"/>
+            <w:r>
+              <w:rPr>
+                <w:sz w:val="32"/>
+                <w:szCs w:val="32"/>
+              </w:rPr>
+              <w:t>Function</w:t>
+            </w:r>
+            <w:proofErr w:type="spellEnd"/>
+            <w:r>
+              <w:rPr>
+                <w:sz w:val="32"/>
+                <w:szCs w:val="32"/>
+              </w:rPr>
+              <w:t xml:space="preserve"> </w:t>
+            </w:r>
+            <w:proofErr w:type="spellStart"/>
             <w:r>
               <w:rPr>
                 <w:sz w:val="32"/>
@@ -406,6 +514,7 @@
               </w:rPr>
               <w:t>_limits</w:t>
             </w:r>
+            <w:proofErr w:type="spellEnd"/>
           </w:p>
         </w:tc>
         <w:tc>
@@ -433,6 +542,7 @@
                 <w:szCs w:val="32"/>
               </w:rPr>
             </w:pPr>
+            <w:proofErr w:type="spellStart"/>
             <w:r>
               <w:rPr>
                 <w:sz w:val="32"/>
@@ -440,6 +550,7 @@
               </w:rPr>
               <w:t>None</w:t>
             </w:r>
+            <w:proofErr w:type="spellEnd"/>
           </w:p>
         </w:tc>
         <w:tc>
@@ -586,13 +697,31 @@
                 <w:szCs w:val="32"/>
               </w:rPr>
             </w:pPr>
-            <w:r>
-              <w:rPr>
-                <w:sz w:val="32"/>
-                <w:szCs w:val="32"/>
-              </w:rPr>
-              <w:t>Incorrect limits</w:t>
-            </w:r>
+            <w:proofErr w:type="spellStart"/>
+            <w:r>
+              <w:rPr>
+                <w:sz w:val="32"/>
+                <w:szCs w:val="32"/>
+              </w:rPr>
+              <w:t>Incorrect</w:t>
+            </w:r>
+            <w:proofErr w:type="spellEnd"/>
+            <w:r>
+              <w:rPr>
+                <w:sz w:val="32"/>
+                <w:szCs w:val="32"/>
+              </w:rPr>
+              <w:t xml:space="preserve"> </w:t>
+            </w:r>
+            <w:proofErr w:type="spellStart"/>
+            <w:r>
+              <w:rPr>
+                <w:sz w:val="32"/>
+                <w:szCs w:val="32"/>
+              </w:rPr>
+              <w:t>limits</w:t>
+            </w:r>
+            <w:proofErr w:type="spellEnd"/>
           </w:p>
         </w:tc>
         <w:tc>
@@ -620,13 +749,31 @@
                 <w:szCs w:val="32"/>
               </w:rPr>
             </w:pPr>
-            <w:r>
-              <w:rPr>
-                <w:sz w:val="32"/>
-                <w:szCs w:val="32"/>
-              </w:rPr>
-              <w:t>Function check_limits</w:t>
-            </w:r>
+            <w:proofErr w:type="spellStart"/>
+            <w:r>
+              <w:rPr>
+                <w:sz w:val="32"/>
+                <w:szCs w:val="32"/>
+              </w:rPr>
+              <w:t>Function</w:t>
+            </w:r>
+            <w:proofErr w:type="spellEnd"/>
+            <w:r>
+              <w:rPr>
+                <w:sz w:val="32"/>
+                <w:szCs w:val="32"/>
+              </w:rPr>
+              <w:t xml:space="preserve"> </w:t>
+            </w:r>
+            <w:proofErr w:type="spellStart"/>
+            <w:r>
+              <w:rPr>
+                <w:sz w:val="32"/>
+                <w:szCs w:val="32"/>
+              </w:rPr>
+              <w:t>check_limits</w:t>
+            </w:r>
+            <w:proofErr w:type="spellEnd"/>
           </w:p>
         </w:tc>
         <w:tc>
@@ -839,13 +986,38 @@
                 <w:szCs w:val="32"/>
               </w:rPr>
             </w:pPr>
-            <w:r>
-              <w:rPr>
-                <w:sz w:val="32"/>
-                <w:szCs w:val="32"/>
-              </w:rPr>
-              <w:t>?</w:t>
-            </w:r>
+            <w:proofErr w:type="spellStart"/>
+            <w:r>
+              <w:rPr>
+                <w:sz w:val="32"/>
+                <w:szCs w:val="32"/>
+              </w:rPr>
+              <w:t>Incorrect</w:t>
+            </w:r>
+            <w:proofErr w:type="spellEnd"/>
+            <w:r>
+              <w:rPr>
+                <w:sz w:val="32"/>
+                <w:szCs w:val="32"/>
+              </w:rPr>
+              <w:t xml:space="preserve"> </w:t>
+            </w:r>
+            <w:proofErr w:type="spellStart"/>
+            <w:r>
+              <w:rPr>
+                <w:sz w:val="32"/>
+                <w:szCs w:val="32"/>
+              </w:rPr>
+              <w:t>limit</w:t>
+            </w:r>
+            <w:r>
+              <w:rPr>
+                <w:sz w:val="32"/>
+                <w:szCs w:val="32"/>
+              </w:rPr>
+              <w:t>s</w:t>
+            </w:r>
+            <w:proofErr w:type="spellEnd"/>
           </w:p>
         </w:tc>
         <w:tc>
@@ -872,13 +1044,31 @@
                 <w:szCs w:val="32"/>
               </w:rPr>
             </w:pPr>
-            <w:r>
-              <w:rPr>
-                <w:sz w:val="32"/>
-                <w:szCs w:val="32"/>
-              </w:rPr>
-              <w:t>?</w:t>
-            </w:r>
+            <w:proofErr w:type="spellStart"/>
+            <w:r>
+              <w:rPr>
+                <w:sz w:val="32"/>
+                <w:szCs w:val="32"/>
+              </w:rPr>
+              <w:t>Function</w:t>
+            </w:r>
+            <w:proofErr w:type="spellEnd"/>
+            <w:r>
+              <w:rPr>
+                <w:sz w:val="32"/>
+                <w:szCs w:val="32"/>
+              </w:rPr>
+              <w:t xml:space="preserve"> </w:t>
+            </w:r>
+            <w:proofErr w:type="spellStart"/>
+            <w:r>
+              <w:rPr>
+                <w:sz w:val="32"/>
+                <w:szCs w:val="32"/>
+              </w:rPr>
+              <w:t>check_limits</w:t>
+            </w:r>
+            <w:proofErr w:type="spellEnd"/>
           </w:p>
         </w:tc>
         <w:tc>
@@ -912,7 +1102,7 @@
                 <w:szCs w:val="32"/>
                 <w:lang w:val="en-US"/>
               </w:rPr>
-              <w:t>?</w:t>
+              <w:t>None</w:t>
             </w:r>
           </w:p>
         </w:tc>
@@ -947,7 +1137,7 @@
                 <w:szCs w:val="32"/>
                 <w:lang w:val="en-US"/>
               </w:rPr>
-              <w:t>?</w:t>
+              <w:t>limits == [18,18]</w:t>
             </w:r>
           </w:p>
         </w:tc>
@@ -982,7 +1172,15 @@
                 <w:szCs w:val="32"/>
                 <w:lang w:val="en-US"/>
               </w:rPr>
-              <w:t>?</w:t>
+              <w:t xml:space="preserve">Function returns </w:t>
+            </w:r>
+            <w:r>
+              <w:rPr>
+                <w:sz w:val="32"/>
+                <w:szCs w:val="32"/>
+                <w:lang w:val="en-US"/>
+              </w:rPr>
+              <w:t>False</w:t>
             </w:r>
           </w:p>
         </w:tc>
@@ -1407,6 +1605,7 @@
   <w:style w:type="character" w:default="1" w:styleId="DefaultParagraphFont">
     <w:name w:val="Default Paragraph Font"/>
     <w:uiPriority w:val="1"/>
+    <w:semiHidden/>
     <w:unhideWhenUsed/>
   </w:style>
   <w:style w:type="table" w:default="1" w:styleId="TableNormal">

</xml_diff>

<commit_message>
Changed for the assignment
</commit_message>
<xml_diff>
--- a/testplans/Unit test plan.docx
+++ b/testplans/Unit test plan.docx
@@ -5,11 +5,15 @@
     <w:p>
       <w:pPr>
         <w:rPr>
+          <w:b/>
+          <w:bCs/>
           <w:lang w:val="en-US"/>
         </w:rPr>
       </w:pPr>
       <w:r>
         <w:rPr>
+          <w:b/>
+          <w:bCs/>
           <w:lang w:val="en-US"/>
         </w:rPr>
         <w:t>Project Sensors</w:t>
@@ -38,16 +42,8 @@
         <w:rPr>
           <w:lang w:val="en-US"/>
         </w:rPr>
-        <w:t xml:space="preserve">Module: </w:t>
+        <w:t>Module: sensors_main</w:t>
       </w:r>
-      <w:proofErr w:type="spellStart"/>
-      <w:r>
-        <w:rPr>
-          <w:lang w:val="en-US"/>
-        </w:rPr>
-        <w:t>sensors_main</w:t>
-      </w:r>
-      <w:proofErr w:type="spellEnd"/>
     </w:p>
     <w:tbl>
       <w:tblPr>
@@ -131,7 +127,6 @@
                 <w:szCs w:val="32"/>
               </w:rPr>
             </w:pPr>
-            <w:proofErr w:type="spellStart"/>
             <w:r>
               <w:rPr>
                 <w:b/>
@@ -141,7 +136,6 @@
               </w:rPr>
               <w:t>Description</w:t>
             </w:r>
-            <w:proofErr w:type="spellEnd"/>
           </w:p>
         </w:tc>
         <w:tc>
@@ -205,7 +199,6 @@
                 <w:szCs w:val="32"/>
               </w:rPr>
             </w:pPr>
-            <w:proofErr w:type="spellStart"/>
             <w:r>
               <w:rPr>
                 <w:b/>
@@ -213,9 +206,35 @@
                 <w:sz w:val="32"/>
                 <w:szCs w:val="32"/>
               </w:rPr>
-              <w:t>Precondition</w:t>
-            </w:r>
-            <w:proofErr w:type="spellEnd"/>
+              <w:t>Precondition(s)</w:t>
+            </w:r>
+          </w:p>
+        </w:tc>
+        <w:tc>
+          <w:tcPr>
+            <w:tcW w:w="2763" w:type="dxa"/>
+            <w:tcBorders>
+              <w:top w:val="single" w:sz="8" w:space="0" w:color="FFFFFF"/>
+              <w:left w:val="single" w:sz="8" w:space="0" w:color="FFFFFF"/>
+              <w:bottom w:val="single" w:sz="24" w:space="0" w:color="FFFFFF"/>
+              <w:right w:val="single" w:sz="8" w:space="0" w:color="FFFFFF"/>
+            </w:tcBorders>
+            <w:shd w:val="clear" w:color="auto" w:fill="201751"/>
+            <w:tcMar>
+              <w:top w:w="72" w:type="dxa"/>
+              <w:left w:w="144" w:type="dxa"/>
+              <w:bottom w:w="72" w:type="dxa"/>
+              <w:right w:w="144" w:type="dxa"/>
+            </w:tcMar>
+            <w:hideMark/>
+          </w:tcPr>
+          <w:p>
+            <w:pPr>
+              <w:rPr>
+                <w:sz w:val="32"/>
+                <w:szCs w:val="32"/>
+              </w:rPr>
+            </w:pPr>
             <w:r>
               <w:rPr>
                 <w:b/>
@@ -223,13 +242,13 @@
                 <w:sz w:val="32"/>
                 <w:szCs w:val="32"/>
               </w:rPr>
-              <w:t>(s)</w:t>
-            </w:r>
-          </w:p>
-        </w:tc>
-        <w:tc>
-          <w:tcPr>
-            <w:tcW w:w="2763" w:type="dxa"/>
+              <w:t>Input(s)</w:t>
+            </w:r>
+          </w:p>
+        </w:tc>
+        <w:tc>
+          <w:tcPr>
+            <w:tcW w:w="3301" w:type="dxa"/>
             <w:tcBorders>
               <w:top w:val="single" w:sz="8" w:space="0" w:color="FFFFFF"/>
               <w:left w:val="single" w:sz="8" w:space="0" w:color="FFFFFF"/>
@@ -259,36 +278,16 @@
                 <w:sz w:val="32"/>
                 <w:szCs w:val="32"/>
               </w:rPr>
-              <w:t>Input(s)</w:t>
-            </w:r>
-          </w:p>
-        </w:tc>
-        <w:tc>
-          <w:tcPr>
-            <w:tcW w:w="3301" w:type="dxa"/>
-            <w:tcBorders>
-              <w:top w:val="single" w:sz="8" w:space="0" w:color="FFFFFF"/>
-              <w:left w:val="single" w:sz="8" w:space="0" w:color="FFFFFF"/>
-              <w:bottom w:val="single" w:sz="24" w:space="0" w:color="FFFFFF"/>
-              <w:right w:val="single" w:sz="8" w:space="0" w:color="FFFFFF"/>
-            </w:tcBorders>
-            <w:shd w:val="clear" w:color="auto" w:fill="201751"/>
-            <w:tcMar>
-              <w:top w:w="72" w:type="dxa"/>
-              <w:left w:w="144" w:type="dxa"/>
-              <w:bottom w:w="72" w:type="dxa"/>
-              <w:right w:w="144" w:type="dxa"/>
-            </w:tcMar>
-            <w:hideMark/>
-          </w:tcPr>
-          <w:p>
-            <w:pPr>
-              <w:rPr>
-                <w:sz w:val="32"/>
-                <w:szCs w:val="32"/>
-              </w:rPr>
-            </w:pPr>
-            <w:proofErr w:type="spellStart"/>
+              <w:t>Expected outcome(s)</w:t>
+            </w:r>
+          </w:p>
+          <w:p>
+            <w:pPr>
+              <w:rPr>
+                <w:sz w:val="32"/>
+                <w:szCs w:val="32"/>
+              </w:rPr>
+            </w:pPr>
             <w:r>
               <w:rPr>
                 <w:b/>
@@ -296,74 +295,7 @@
                 <w:sz w:val="32"/>
                 <w:szCs w:val="32"/>
               </w:rPr>
-              <w:t>Expected</w:t>
-            </w:r>
-            <w:proofErr w:type="spellEnd"/>
-            <w:r>
-              <w:rPr>
-                <w:b/>
-                <w:bCs/>
-                <w:sz w:val="32"/>
-                <w:szCs w:val="32"/>
-              </w:rPr>
-              <w:t xml:space="preserve"> </w:t>
-            </w:r>
-            <w:proofErr w:type="spellStart"/>
-            <w:r>
-              <w:rPr>
-                <w:b/>
-                <w:bCs/>
-                <w:sz w:val="32"/>
-                <w:szCs w:val="32"/>
-              </w:rPr>
-              <w:t>outcome</w:t>
-            </w:r>
-            <w:proofErr w:type="spellEnd"/>
-            <w:r>
-              <w:rPr>
-                <w:b/>
-                <w:bCs/>
-                <w:sz w:val="32"/>
-                <w:szCs w:val="32"/>
-              </w:rPr>
-              <w:t>(s)</w:t>
-            </w:r>
-          </w:p>
-          <w:p>
-            <w:pPr>
-              <w:rPr>
-                <w:sz w:val="32"/>
-                <w:szCs w:val="32"/>
-              </w:rPr>
-            </w:pPr>
-            <w:r>
-              <w:rPr>
-                <w:b/>
-                <w:bCs/>
-                <w:sz w:val="32"/>
-                <w:szCs w:val="32"/>
-              </w:rPr>
-              <w:t>(</w:t>
-            </w:r>
-            <w:proofErr w:type="spellStart"/>
-            <w:r>
-              <w:rPr>
-                <w:b/>
-                <w:bCs/>
-                <w:sz w:val="32"/>
-                <w:szCs w:val="32"/>
-              </w:rPr>
-              <w:t>postcondition</w:t>
-            </w:r>
-            <w:proofErr w:type="spellEnd"/>
-            <w:r>
-              <w:rPr>
-                <w:b/>
-                <w:bCs/>
-                <w:sz w:val="32"/>
-                <w:szCs w:val="32"/>
-              </w:rPr>
-              <w:t>)</w:t>
+              <w:t>(postcondition)</w:t>
             </w:r>
           </w:p>
         </w:tc>
@@ -431,31 +363,13 @@
                 <w:szCs w:val="32"/>
               </w:rPr>
             </w:pPr>
-            <w:proofErr w:type="spellStart"/>
-            <w:r>
-              <w:rPr>
-                <w:sz w:val="32"/>
-                <w:szCs w:val="32"/>
-              </w:rPr>
-              <w:t>Correct</w:t>
-            </w:r>
-            <w:proofErr w:type="spellEnd"/>
-            <w:r>
-              <w:rPr>
-                <w:sz w:val="32"/>
-                <w:szCs w:val="32"/>
-              </w:rPr>
-              <w:t xml:space="preserve"> </w:t>
-            </w:r>
-            <w:proofErr w:type="spellStart"/>
-            <w:r>
-              <w:rPr>
-                <w:sz w:val="32"/>
-                <w:szCs w:val="32"/>
-              </w:rPr>
-              <w:t>limits</w:t>
-            </w:r>
-            <w:proofErr w:type="spellEnd"/>
+            <w:r>
+              <w:rPr>
+                <w:sz w:val="32"/>
+                <w:szCs w:val="32"/>
+              </w:rPr>
+              <w:t>Correct limits</w:t>
+            </w:r>
           </w:p>
         </w:tc>
         <w:tc>
@@ -483,23 +397,13 @@
                 <w:szCs w:val="32"/>
               </w:rPr>
             </w:pPr>
-            <w:proofErr w:type="spellStart"/>
-            <w:r>
-              <w:rPr>
-                <w:sz w:val="32"/>
-                <w:szCs w:val="32"/>
-              </w:rPr>
-              <w:t>Function</w:t>
-            </w:r>
-            <w:proofErr w:type="spellEnd"/>
-            <w:r>
-              <w:rPr>
-                <w:sz w:val="32"/>
-                <w:szCs w:val="32"/>
-              </w:rPr>
-              <w:t xml:space="preserve"> </w:t>
-            </w:r>
-            <w:proofErr w:type="spellStart"/>
+            <w:r>
+              <w:rPr>
+                <w:sz w:val="32"/>
+                <w:szCs w:val="32"/>
+              </w:rPr>
+              <w:t xml:space="preserve">Function </w:t>
+            </w:r>
             <w:r>
               <w:rPr>
                 <w:sz w:val="32"/>
@@ -514,7 +418,6 @@
               </w:rPr>
               <w:t>_limits</w:t>
             </w:r>
-            <w:proofErr w:type="spellEnd"/>
           </w:p>
         </w:tc>
         <w:tc>
@@ -542,7 +445,6 @@
                 <w:szCs w:val="32"/>
               </w:rPr>
             </w:pPr>
-            <w:proofErr w:type="spellStart"/>
             <w:r>
               <w:rPr>
                 <w:sz w:val="32"/>
@@ -550,7 +452,6 @@
               </w:rPr>
               <w:t>None</w:t>
             </w:r>
-            <w:proofErr w:type="spellEnd"/>
           </w:p>
         </w:tc>
         <w:tc>
@@ -697,31 +598,13 @@
                 <w:szCs w:val="32"/>
               </w:rPr>
             </w:pPr>
-            <w:proofErr w:type="spellStart"/>
-            <w:r>
-              <w:rPr>
-                <w:sz w:val="32"/>
-                <w:szCs w:val="32"/>
-              </w:rPr>
-              <w:t>Incorrect</w:t>
-            </w:r>
-            <w:proofErr w:type="spellEnd"/>
-            <w:r>
-              <w:rPr>
-                <w:sz w:val="32"/>
-                <w:szCs w:val="32"/>
-              </w:rPr>
-              <w:t xml:space="preserve"> </w:t>
-            </w:r>
-            <w:proofErr w:type="spellStart"/>
-            <w:r>
-              <w:rPr>
-                <w:sz w:val="32"/>
-                <w:szCs w:val="32"/>
-              </w:rPr>
-              <w:t>limits</w:t>
-            </w:r>
-            <w:proofErr w:type="spellEnd"/>
+            <w:r>
+              <w:rPr>
+                <w:sz w:val="32"/>
+                <w:szCs w:val="32"/>
+              </w:rPr>
+              <w:t>Incorrect limits</w:t>
+            </w:r>
           </w:p>
         </w:tc>
         <w:tc>
@@ -749,31 +632,13 @@
                 <w:szCs w:val="32"/>
               </w:rPr>
             </w:pPr>
-            <w:proofErr w:type="spellStart"/>
-            <w:r>
-              <w:rPr>
-                <w:sz w:val="32"/>
-                <w:szCs w:val="32"/>
-              </w:rPr>
-              <w:t>Function</w:t>
-            </w:r>
-            <w:proofErr w:type="spellEnd"/>
-            <w:r>
-              <w:rPr>
-                <w:sz w:val="32"/>
-                <w:szCs w:val="32"/>
-              </w:rPr>
-              <w:t xml:space="preserve"> </w:t>
-            </w:r>
-            <w:proofErr w:type="spellStart"/>
-            <w:r>
-              <w:rPr>
-                <w:sz w:val="32"/>
-                <w:szCs w:val="32"/>
-              </w:rPr>
-              <w:t>check_limits</w:t>
-            </w:r>
-            <w:proofErr w:type="spellEnd"/>
+            <w:r>
+              <w:rPr>
+                <w:sz w:val="32"/>
+                <w:szCs w:val="32"/>
+              </w:rPr>
+              <w:t>Function check_limits</w:t>
+            </w:r>
           </w:p>
         </w:tc>
         <w:tc>
@@ -958,7 +823,14 @@
                 <w:sz w:val="32"/>
                 <w:szCs w:val="32"/>
               </w:rPr>
-              <w:t>TC2</w:t>
+              <w:t>TC</w:t>
+            </w:r>
+            <w:r>
+              <w:rPr>
+                <w:sz w:val="32"/>
+                <w:szCs w:val="32"/>
+              </w:rPr>
+              <w:t>3</w:t>
             </w:r>
           </w:p>
         </w:tc>
@@ -986,29 +858,12 @@
                 <w:szCs w:val="32"/>
               </w:rPr>
             </w:pPr>
-            <w:proofErr w:type="spellStart"/>
-            <w:r>
-              <w:rPr>
-                <w:sz w:val="32"/>
-                <w:szCs w:val="32"/>
-              </w:rPr>
-              <w:t>Incorrect</w:t>
-            </w:r>
-            <w:proofErr w:type="spellEnd"/>
-            <w:r>
-              <w:rPr>
-                <w:sz w:val="32"/>
-                <w:szCs w:val="32"/>
-              </w:rPr>
-              <w:t xml:space="preserve"> </w:t>
-            </w:r>
-            <w:proofErr w:type="spellStart"/>
-            <w:r>
-              <w:rPr>
-                <w:sz w:val="32"/>
-                <w:szCs w:val="32"/>
-              </w:rPr>
-              <w:t>limit</w:t>
+            <w:r>
+              <w:rPr>
+                <w:sz w:val="32"/>
+                <w:szCs w:val="32"/>
+              </w:rPr>
+              <w:t>Incorrect limit</w:t>
             </w:r>
             <w:r>
               <w:rPr>
@@ -1017,7 +872,6 @@
               </w:rPr>
               <w:t>s</w:t>
             </w:r>
-            <w:proofErr w:type="spellEnd"/>
           </w:p>
         </w:tc>
         <w:tc>
@@ -1044,31 +898,13 @@
                 <w:szCs w:val="32"/>
               </w:rPr>
             </w:pPr>
-            <w:proofErr w:type="spellStart"/>
-            <w:r>
-              <w:rPr>
-                <w:sz w:val="32"/>
-                <w:szCs w:val="32"/>
-              </w:rPr>
-              <w:t>Function</w:t>
-            </w:r>
-            <w:proofErr w:type="spellEnd"/>
-            <w:r>
-              <w:rPr>
-                <w:sz w:val="32"/>
-                <w:szCs w:val="32"/>
-              </w:rPr>
-              <w:t xml:space="preserve"> </w:t>
-            </w:r>
-            <w:proofErr w:type="spellStart"/>
-            <w:r>
-              <w:rPr>
-                <w:sz w:val="32"/>
-                <w:szCs w:val="32"/>
-              </w:rPr>
-              <w:t>check_limits</w:t>
-            </w:r>
-            <w:proofErr w:type="spellEnd"/>
+            <w:r>
+              <w:rPr>
+                <w:sz w:val="32"/>
+                <w:szCs w:val="32"/>
+              </w:rPr>
+              <w:t>Function check_limits</w:t>
+            </w:r>
           </w:p>
         </w:tc>
         <w:tc>
@@ -1192,6 +1028,31 @@
           <w:lang w:val="en-US"/>
         </w:rPr>
       </w:pPr>
+    </w:p>
+    <w:p>
+      <w:pPr>
+        <w:rPr>
+          <w:lang w:val="en-US"/>
+        </w:rPr>
+      </w:pPr>
+      <w:r>
+        <w:rPr>
+          <w:lang w:val="en-US"/>
+        </w:rPr>
+        <w:t>Three unit-testing test cases are done for the function “read_sensors”.</w:t>
+      </w:r>
+      <w:r>
+        <w:rPr>
+          <w:lang w:val="en-US"/>
+        </w:rPr>
+        <w:t xml:space="preserve"> We should receive the expected outcomes if there are no any errors in the code</w:t>
+      </w:r>
+      <w:r>
+        <w:rPr>
+          <w:lang w:val="en-US"/>
+        </w:rPr>
+        <w:t>.</w:t>
+      </w:r>
     </w:p>
     <w:sectPr>
       <w:pgSz w:w="16838" w:h="11906" w:orient="landscape"/>

</xml_diff>

<commit_message>
Updated to the current version.
</commit_message>
<xml_diff>
--- a/testplans/Unit test plan.docx
+++ b/testplans/Unit test plan.docx
@@ -42,8 +42,16 @@
         <w:rPr>
           <w:lang w:val="en-US"/>
         </w:rPr>
-        <w:t>Module: sensors_main</w:t>
+        <w:t xml:space="preserve">Module: </w:t>
       </w:r>
+      <w:proofErr w:type="spellStart"/>
+      <w:r>
+        <w:rPr>
+          <w:lang w:val="en-US"/>
+        </w:rPr>
+        <w:t>sensors_main</w:t>
+      </w:r>
+      <w:proofErr w:type="spellEnd"/>
     </w:p>
     <w:tbl>
       <w:tblPr>
@@ -1039,19 +1047,27 @@
         <w:rPr>
           <w:lang w:val="en-US"/>
         </w:rPr>
-        <w:t>Three unit-testing test cases are done for the function “read_sensors”.</w:t>
+        <w:t>Three unit-testing test cases are done for the function “</w:t>
+      </w:r>
+      <w:proofErr w:type="spellStart"/>
+      <w:r>
+        <w:rPr>
+          <w:lang w:val="en-US"/>
+        </w:rPr>
+        <w:t>read_sensors</w:t>
+      </w:r>
+      <w:proofErr w:type="spellEnd"/>
+      <w:r>
+        <w:rPr>
+          <w:lang w:val="en-US"/>
+        </w:rPr>
+        <w:t>”.</w:t>
       </w:r>
       <w:r>
         <w:rPr>
           <w:lang w:val="en-US"/>
         </w:rPr>
-        <w:t xml:space="preserve"> We should receive the expected outcomes if there are no any errors in the code</w:t>
-      </w:r>
-      <w:r>
-        <w:rPr>
-          <w:lang w:val="en-US"/>
-        </w:rPr>
-        <w:t>.</w:t>
+        <w:t xml:space="preserve"> </w:t>
       </w:r>
     </w:p>
     <w:sectPr>

</xml_diff>